<commit_message>
project report halway through
</commit_message>
<xml_diff>
--- a/Major Project Report.docx
+++ b/Major Project Report.docx
@@ -4969,23 +4969,23 @@
           <w:numId w:val="24"/>
         </w:numPr>
         <w:spacing w:after="240"/>
-        <w:ind w:left="851"/>
-        <w:jc w:val="both"/>
-        <w:rPr>
-          <w:rFonts w:ascii="Times New Roman" w:hAnsi="Times New Roman" w:cs="Times New Roman"/>
-          <w:bCs/>
-          <w:sz w:val="24"/>
-          <w:szCs w:val="24"/>
-        </w:rPr>
-      </w:pPr>
-      <w:r>
-        <w:rPr>
-          <w:rFonts w:ascii="Times New Roman" w:hAnsi="Times New Roman" w:cs="Times New Roman"/>
-          <w:bCs/>
-          <w:sz w:val="24"/>
-          <w:szCs w:val="24"/>
-        </w:rPr>
-        <w:t>Web-based application developed using HTML, CSS, and JavaScript for the user interface.</w:t>
+        <w:ind w:hanging="230"/>
+        <w:jc w:val="both"/>
+        <w:rPr>
+          <w:rFonts w:ascii="Times New Roman" w:hAnsi="Times New Roman" w:cs="Times New Roman"/>
+          <w:bCs/>
+          <w:sz w:val="24"/>
+          <w:szCs w:val="24"/>
+        </w:rPr>
+      </w:pPr>
+      <w:r>
+        <w:rPr>
+          <w:rFonts w:ascii="Times New Roman" w:hAnsi="Times New Roman" w:cs="Times New Roman"/>
+          <w:bCs/>
+          <w:sz w:val="24"/>
+          <w:szCs w:val="24"/>
+        </w:rPr>
+        <w:t>Node.js: Ensure the server environment supports Node.js for running the frontend build tools and server-side rendering (if applicable).</w:t>
       </w:r>
     </w:p>
     <w:p>
@@ -4996,23 +4996,23 @@
           <w:numId w:val="24"/>
         </w:numPr>
         <w:spacing w:after="240"/>
-        <w:ind w:left="851"/>
-        <w:jc w:val="both"/>
-        <w:rPr>
-          <w:rFonts w:ascii="Times New Roman" w:hAnsi="Times New Roman" w:cs="Times New Roman"/>
-          <w:bCs/>
-          <w:sz w:val="24"/>
-          <w:szCs w:val="24"/>
-        </w:rPr>
-      </w:pPr>
-      <w:r>
-        <w:rPr>
-          <w:rFonts w:ascii="Times New Roman" w:hAnsi="Times New Roman" w:cs="Times New Roman"/>
-          <w:bCs/>
-          <w:sz w:val="24"/>
-          <w:szCs w:val="24"/>
-        </w:rPr>
-        <w:t>React.js framework for building interactive components and managing application state.</w:t>
+        <w:ind w:hanging="230"/>
+        <w:jc w:val="both"/>
+        <w:rPr>
+          <w:rFonts w:ascii="Times New Roman" w:hAnsi="Times New Roman" w:cs="Times New Roman"/>
+          <w:bCs/>
+          <w:sz w:val="24"/>
+          <w:szCs w:val="24"/>
+        </w:rPr>
+      </w:pPr>
+      <w:r>
+        <w:rPr>
+          <w:rFonts w:ascii="Times New Roman" w:hAnsi="Times New Roman" w:cs="Times New Roman"/>
+          <w:bCs/>
+          <w:sz w:val="24"/>
+          <w:szCs w:val="24"/>
+        </w:rPr>
+        <w:t>React.js: The frontend is developed using React.js, requiring browser support for modern JavaScript frameworks.</w:t>
       </w:r>
     </w:p>
     <w:p>
@@ -5023,23 +5023,23 @@
           <w:numId w:val="24"/>
         </w:numPr>
         <w:spacing w:after="240"/>
-        <w:ind w:left="851"/>
-        <w:jc w:val="both"/>
-        <w:rPr>
-          <w:rFonts w:ascii="Times New Roman" w:hAnsi="Times New Roman" w:cs="Times New Roman"/>
-          <w:bCs/>
-          <w:sz w:val="24"/>
-          <w:szCs w:val="24"/>
-        </w:rPr>
-      </w:pPr>
-      <w:r>
-        <w:rPr>
-          <w:rFonts w:ascii="Times New Roman" w:hAnsi="Times New Roman" w:cs="Times New Roman"/>
-          <w:bCs/>
-          <w:sz w:val="24"/>
-          <w:szCs w:val="24"/>
-        </w:rPr>
-        <w:t>Integration with Tailwind CSS for streamlined styling and responsive design.</w:t>
+        <w:ind w:hanging="230"/>
+        <w:jc w:val="both"/>
+        <w:rPr>
+          <w:rFonts w:ascii="Times New Roman" w:hAnsi="Times New Roman" w:cs="Times New Roman"/>
+          <w:bCs/>
+          <w:sz w:val="24"/>
+          <w:szCs w:val="24"/>
+        </w:rPr>
+      </w:pPr>
+      <w:r>
+        <w:rPr>
+          <w:rFonts w:ascii="Times New Roman" w:hAnsi="Times New Roman" w:cs="Times New Roman"/>
+          <w:bCs/>
+          <w:sz w:val="24"/>
+          <w:szCs w:val="24"/>
+        </w:rPr>
+        <w:t>Dependencies: Ensure compatibility with the specified dependencies listed in the frontend package.json file, including React, React Router, styled-components, and others.</w:t>
       </w:r>
     </w:p>
     <w:p>
@@ -5093,7 +5093,7 @@
           <w:sz w:val="24"/>
           <w:szCs w:val="24"/>
         </w:rPr>
-        <w:t>Node.js runtime environment for server-side scripting.</w:t>
+        <w:t>Node.js: The backend is developed using Node.js, requiring the server environment to support Node.js runtime for executing the backend code.</w:t>
       </w:r>
     </w:p>
     <w:p>
@@ -5120,7 +5120,7 @@
           <w:sz w:val="24"/>
           <w:szCs w:val="24"/>
         </w:rPr>
-        <w:t>Express.js framework for building RESTful APIs and handling server requests.</w:t>
+        <w:t>Express.js: Ensure compatibility with the Express.js framework for building RESTful APIs and handling server requests.</w:t>
       </w:r>
     </w:p>
     <w:p>
@@ -5147,34 +5147,7 @@
           <w:sz w:val="24"/>
           <w:szCs w:val="24"/>
         </w:rPr>
-        <w:t>MongoDB database for storing user data, item listings, and transaction records.</w:t>
-      </w:r>
-    </w:p>
-    <w:p>
-      <w:pPr>
-        <w:pStyle w:val="ListParagraph"/>
-        <w:numPr>
-          <w:ilvl w:val="0"/>
-          <w:numId w:val="25"/>
-        </w:numPr>
-        <w:spacing w:after="240"/>
-        <w:ind w:left="851"/>
-        <w:jc w:val="both"/>
-        <w:rPr>
-          <w:rFonts w:ascii="Times New Roman" w:hAnsi="Times New Roman" w:cs="Times New Roman"/>
-          <w:bCs/>
-          <w:sz w:val="24"/>
-          <w:szCs w:val="24"/>
-        </w:rPr>
-      </w:pPr>
-      <w:r>
-        <w:rPr>
-          <w:rFonts w:ascii="Times New Roman" w:hAnsi="Times New Roman" w:cs="Times New Roman"/>
-          <w:bCs/>
-          <w:sz w:val="24"/>
-          <w:szCs w:val="24"/>
-        </w:rPr>
-        <w:t>Mongoose library for modeling and interacting with MongoDB documents.</w:t>
+        <w:t>Database: MongoDB is used as the database backend, requiring support for MongoDB server and data storage.</w:t>
       </w:r>
     </w:p>
     <w:p>
@@ -5212,23 +5185,48 @@
           <w:numId w:val="26"/>
         </w:numPr>
         <w:spacing w:after="240"/>
-        <w:ind w:left="851"/>
-        <w:jc w:val="both"/>
-        <w:rPr>
-          <w:rFonts w:ascii="Times New Roman" w:hAnsi="Times New Roman" w:cs="Times New Roman"/>
-          <w:bCs/>
-          <w:sz w:val="24"/>
-          <w:szCs w:val="24"/>
-        </w:rPr>
-      </w:pPr>
-      <w:r>
-        <w:rPr>
-          <w:rFonts w:ascii="Times New Roman" w:hAnsi="Times New Roman" w:cs="Times New Roman"/>
-          <w:bCs/>
-          <w:sz w:val="24"/>
-          <w:szCs w:val="24"/>
-        </w:rPr>
-        <w:t>Git version control system for collaborative development and code management.</w:t>
+        <w:jc w:val="both"/>
+        <w:rPr>
+          <w:rFonts w:ascii="Times New Roman" w:hAnsi="Times New Roman" w:cs="Times New Roman"/>
+          <w:bCs/>
+          <w:sz w:val="24"/>
+          <w:szCs w:val="24"/>
+        </w:rPr>
+      </w:pPr>
+      <w:r>
+        <w:rPr>
+          <w:rFonts w:ascii="Times New Roman" w:hAnsi="Times New Roman" w:cs="Times New Roman"/>
+          <w:bCs/>
+          <w:sz w:val="24"/>
+          <w:szCs w:val="24"/>
+        </w:rPr>
+        <w:t>Version Control:</w:t>
+      </w:r>
+    </w:p>
+    <w:p>
+      <w:pPr>
+        <w:pStyle w:val="ListParagraph"/>
+        <w:numPr>
+          <w:ilvl w:val="1"/>
+          <w:numId w:val="26"/>
+        </w:numPr>
+        <w:spacing w:after="240"/>
+        <w:jc w:val="both"/>
+        <w:rPr>
+          <w:rFonts w:ascii="Times New Roman" w:hAnsi="Times New Roman" w:cs="Times New Roman"/>
+          <w:bCs/>
+          <w:sz w:val="24"/>
+          <w:szCs w:val="24"/>
+        </w:rPr>
+      </w:pPr>
+      <w:r>
+        <w:rPr>
+          <w:rFonts w:ascii="Times New Roman" w:hAnsi="Times New Roman" w:cs="Times New Roman"/>
+          <w:bCs/>
+          <w:sz w:val="24"/>
+          <w:szCs w:val="24"/>
+        </w:rPr>
+        <w:t>Git: The project utilizes Git as a version control system to enable collaborative development, track code changes, and manage multiple branches for feature development and bug fixes.</w:t>
       </w:r>
     </w:p>
     <w:p>
@@ -5239,23 +5237,57 @@
           <w:numId w:val="26"/>
         </w:numPr>
         <w:spacing w:after="240"/>
-        <w:ind w:left="851"/>
-        <w:jc w:val="both"/>
-        <w:rPr>
-          <w:rFonts w:ascii="Times New Roman" w:hAnsi="Times New Roman" w:cs="Times New Roman"/>
-          <w:bCs/>
-          <w:sz w:val="24"/>
-          <w:szCs w:val="24"/>
-        </w:rPr>
-      </w:pPr>
-      <w:r>
-        <w:rPr>
-          <w:rFonts w:ascii="Times New Roman" w:hAnsi="Times New Roman" w:cs="Times New Roman"/>
-          <w:bCs/>
-          <w:sz w:val="24"/>
-          <w:szCs w:val="24"/>
-        </w:rPr>
-        <w:t>Visual Studio Code or similar IDE for code editing and project management.</w:t>
+        <w:jc w:val="both"/>
+        <w:rPr>
+          <w:rFonts w:ascii="Times New Roman" w:hAnsi="Times New Roman" w:cs="Times New Roman"/>
+          <w:bCs/>
+          <w:sz w:val="24"/>
+          <w:szCs w:val="24"/>
+        </w:rPr>
+      </w:pPr>
+      <w:r>
+        <w:rPr>
+          <w:rFonts w:ascii="Times New Roman" w:hAnsi="Times New Roman" w:cs="Times New Roman"/>
+          <w:bCs/>
+          <w:sz w:val="24"/>
+          <w:szCs w:val="24"/>
+        </w:rPr>
+        <w:t>Integrated Development Environment (IDE):</w:t>
+      </w:r>
+    </w:p>
+    <w:p>
+      <w:pPr>
+        <w:pStyle w:val="ListParagraph"/>
+        <w:numPr>
+          <w:ilvl w:val="1"/>
+          <w:numId w:val="26"/>
+        </w:numPr>
+        <w:spacing w:after="240"/>
+        <w:jc w:val="both"/>
+        <w:rPr>
+          <w:rFonts w:ascii="Times New Roman" w:hAnsi="Times New Roman" w:cs="Times New Roman"/>
+          <w:bCs/>
+          <w:sz w:val="24"/>
+          <w:szCs w:val="24"/>
+        </w:rPr>
+      </w:pPr>
+      <w:r>
+        <w:rPr>
+          <w:rFonts w:ascii="Times New Roman" w:hAnsi="Times New Roman" w:cs="Times New Roman"/>
+          <w:bCs/>
+          <w:sz w:val="24"/>
+          <w:szCs w:val="24"/>
+        </w:rPr>
+        <w:t>Visual Studio Code (VS Code): Developers use Visual Studio Code or a similar integrated development environment (IDE) for code editing, debugging, and project management</w:t>
+      </w:r>
+      <w:r>
+        <w:rPr>
+          <w:rFonts w:ascii="Times New Roman" w:hAnsi="Times New Roman" w:cs="Times New Roman"/>
+          <w:bCs/>
+          <w:sz w:val="24"/>
+          <w:szCs w:val="24"/>
+        </w:rPr>
+        <w:t>.</w:t>
       </w:r>
     </w:p>
     <w:p>
@@ -5266,28 +5298,63 @@
           <w:numId w:val="26"/>
         </w:numPr>
         <w:spacing w:after="240"/>
-        <w:ind w:left="851"/>
-        <w:jc w:val="both"/>
-        <w:rPr>
-          <w:rFonts w:ascii="Times New Roman" w:hAnsi="Times New Roman" w:cs="Times New Roman"/>
-          <w:bCs/>
-          <w:sz w:val="24"/>
-          <w:szCs w:val="24"/>
-        </w:rPr>
-      </w:pPr>
-      <w:r>
-        <w:rPr>
-          <w:rFonts w:ascii="Times New Roman" w:hAnsi="Times New Roman" w:cs="Times New Roman"/>
-          <w:bCs/>
-          <w:sz w:val="24"/>
-          <w:szCs w:val="24"/>
-        </w:rPr>
-        <w:t>Postman for API testing and validation during development.</w:t>
-      </w:r>
-    </w:p>
-    <w:p>
-      <w:pPr>
+        <w:jc w:val="both"/>
+        <w:rPr>
+          <w:rFonts w:ascii="Times New Roman" w:hAnsi="Times New Roman" w:cs="Times New Roman"/>
+          <w:bCs/>
+          <w:sz w:val="24"/>
+          <w:szCs w:val="24"/>
+        </w:rPr>
+      </w:pPr>
+      <w:r>
+        <w:rPr>
+          <w:rFonts w:ascii="Times New Roman" w:hAnsi="Times New Roman" w:cs="Times New Roman"/>
+          <w:bCs/>
+          <w:sz w:val="24"/>
+          <w:szCs w:val="24"/>
+        </w:rPr>
+        <w:t>API Testing and Validation:</w:t>
+      </w:r>
+    </w:p>
+    <w:p>
+      <w:pPr>
+        <w:pStyle w:val="ListParagraph"/>
+        <w:numPr>
+          <w:ilvl w:val="1"/>
+          <w:numId w:val="26"/>
+        </w:numPr>
         <w:spacing w:after="240"/>
+        <w:jc w:val="both"/>
+        <w:rPr>
+          <w:rFonts w:ascii="Times New Roman" w:hAnsi="Times New Roman" w:cs="Times New Roman"/>
+          <w:bCs/>
+          <w:sz w:val="24"/>
+          <w:szCs w:val="24"/>
+        </w:rPr>
+      </w:pPr>
+      <w:r>
+        <w:rPr>
+          <w:rFonts w:ascii="Times New Roman" w:hAnsi="Times New Roman" w:cs="Times New Roman"/>
+          <w:bCs/>
+          <w:sz w:val="24"/>
+          <w:szCs w:val="24"/>
+        </w:rPr>
+        <w:t xml:space="preserve">Postman: Postman is employed for API testing and validation during the development phase. It allows developers to create and send HTTP requests, </w:t>
+      </w:r>
+      <w:r>
+        <w:rPr>
+          <w:rFonts w:ascii="Times New Roman" w:hAnsi="Times New Roman" w:cs="Times New Roman"/>
+          <w:bCs/>
+          <w:sz w:val="24"/>
+          <w:szCs w:val="24"/>
+        </w:rPr>
+        <w:lastRenderedPageBreak/>
+        <w:t>inspect responses, and automate testing scenarios to ensure the correctness and reliability of backend APIs.</w:t>
+      </w:r>
+    </w:p>
+    <w:p>
+      <w:pPr>
+        <w:spacing w:after="240"/>
         <w:rPr>
           <w:rFonts w:ascii="Times New Roman" w:hAnsi="Times New Roman" w:cs="Times New Roman"/>
           <w:b/>
@@ -5315,6 +5382,28 @@
           <w:u w:val="single"/>
         </w:rPr>
         <w:t>:</w:t>
+      </w:r>
+    </w:p>
+    <w:p>
+      <w:pPr>
+        <w:spacing w:after="240"/>
+        <w:ind w:left="284"/>
+        <w:jc w:val="both"/>
+        <w:rPr>
+          <w:rFonts w:ascii="Times New Roman" w:hAnsi="Times New Roman" w:cs="Times New Roman"/>
+          <w:bCs/>
+          <w:sz w:val="24"/>
+          <w:szCs w:val="24"/>
+        </w:rPr>
+      </w:pPr>
+      <w:r>
+        <w:rPr>
+          <w:rFonts w:ascii="Times New Roman" w:hAnsi="Times New Roman" w:cs="Times New Roman"/>
+          <w:bCs/>
+          <w:sz w:val="24"/>
+          <w:szCs w:val="24"/>
+        </w:rPr>
+        <w:t>Functional requirements specify the specific behaviors and features that KNIT KART must exhibit to meet the needs of hostel residents engaging in item exchanges and community interactions. These requirements define the core functionalities and interactions supported by the platform.</w:t>
       </w:r>
     </w:p>
     <w:p>
@@ -5530,7 +5619,6 @@
           <w:sz w:val="24"/>
           <w:szCs w:val="24"/>
         </w:rPr>
-        <w:lastRenderedPageBreak/>
         <w:t>Users should be able to search for items based on specific criteria (e.g., category, keywords) and view relevant listings.</w:t>
       </w:r>
     </w:p>
@@ -5944,18 +6032,7 @@
           <w:sz w:val="24"/>
           <w:szCs w:val="24"/>
         </w:rPr>
-        <w:t>The platform should be acce</w:t>
-      </w:r>
-      <w:bookmarkStart w:id="0" w:name="_GoBack"/>
-      <w:bookmarkEnd w:id="0"/>
-      <w:r>
-        <w:rPr>
-          <w:rFonts w:ascii="Times New Roman" w:hAnsi="Times New Roman" w:cs="Times New Roman"/>
-          <w:bCs/>
-          <w:sz w:val="24"/>
-          <w:szCs w:val="24"/>
-        </w:rPr>
-        <w:t xml:space="preserve">ssible across different devices (desktops, laptops, </w:t>
+        <w:t xml:space="preserve">The platform should be accessible across different devices (desktops, laptops, </w:t>
       </w:r>
       <w:r>
         <w:rPr>
@@ -6022,6 +6099,7 @@
           <w:szCs w:val="24"/>
           <w:u w:val="single"/>
         </w:rPr>
+        <w:lastRenderedPageBreak/>
         <w:t>Non-functional Requirements</w:t>
       </w:r>
       <w:r>
@@ -6037,7 +6115,7 @@
     </w:p>
     <w:p>
       <w:pPr>
-        <w:ind w:left="491"/>
+        <w:ind w:left="284"/>
         <w:jc w:val="both"/>
         <w:rPr>
           <w:rFonts w:ascii="Times New Roman" w:hAnsi="Times New Roman" w:cs="Times New Roman"/>
@@ -6270,7 +6348,6 @@
           <w:sz w:val="24"/>
           <w:szCs w:val="24"/>
         </w:rPr>
-        <w:lastRenderedPageBreak/>
         <w:t>Access controls and authentication mechanisms should be in place to prevent unauthorized access to user accounts and sensitive data.</w:t>
       </w:r>
     </w:p>
@@ -6725,85 +6802,487 @@
     <w:p>
       <w:pPr>
         <w:spacing w:after="240"/>
-        <w:jc w:val="both"/>
-        <w:rPr>
-          <w:rFonts w:ascii="Times New Roman" w:hAnsi="Times New Roman" w:cs="Times New Roman"/>
-          <w:bCs/>
-          <w:sz w:val="24"/>
-          <w:szCs w:val="24"/>
-        </w:rPr>
-      </w:pPr>
-      <w:r>
-        <w:rPr>
-          <w:rFonts w:ascii="Times New Roman" w:hAnsi="Times New Roman" w:cs="Times New Roman"/>
-          <w:bCs/>
-          <w:sz w:val="24"/>
-          <w:szCs w:val="24"/>
-        </w:rPr>
-        <w:t>Hardware Requirements:</w:t>
-      </w:r>
-    </w:p>
-    <w:p>
-      <w:pPr>
+        <w:jc w:val="center"/>
+        <w:rPr>
+          <w:rFonts w:ascii="Times New Roman" w:hAnsi="Times New Roman" w:cs="Times New Roman"/>
+          <w:b/>
+          <w:sz w:val="24"/>
+          <w:szCs w:val="24"/>
+          <w:u w:val="single"/>
+        </w:rPr>
+      </w:pPr>
+      <w:r>
+        <w:rPr>
+          <w:rFonts w:ascii="Times New Roman" w:hAnsi="Times New Roman" w:cs="Times New Roman"/>
+          <w:b/>
+          <w:sz w:val="24"/>
+          <w:szCs w:val="24"/>
+          <w:u w:val="single"/>
+        </w:rPr>
+        <w:t>Hardware Requirements</w:t>
+      </w:r>
+    </w:p>
+    <w:p>
+      <w:pPr>
+        <w:pStyle w:val="ListParagraph"/>
+        <w:numPr>
+          <w:ilvl w:val="0"/>
+          <w:numId w:val="30"/>
+        </w:numPr>
         <w:spacing w:after="240"/>
-        <w:jc w:val="both"/>
-        <w:rPr>
-          <w:rFonts w:ascii="Times New Roman" w:hAnsi="Times New Roman" w:cs="Times New Roman"/>
-          <w:bCs/>
-          <w:sz w:val="24"/>
-          <w:szCs w:val="24"/>
-        </w:rPr>
-      </w:pPr>
-      <w:r>
-        <w:rPr>
-          <w:rFonts w:ascii="Times New Roman" w:hAnsi="Times New Roman" w:cs="Times New Roman"/>
-          <w:bCs/>
-          <w:sz w:val="24"/>
-          <w:szCs w:val="24"/>
-        </w:rPr>
-        <w:t>Hosted on a cloud platform such as AWS (Amazon Web Services) or Heroku for scalability and accessibility.</w:t>
-      </w:r>
-    </w:p>
-    <w:p>
-      <w:pPr>
+        <w:ind w:left="284" w:hanging="284"/>
+        <w:jc w:val="both"/>
+        <w:rPr>
+          <w:rFonts w:ascii="Times New Roman" w:hAnsi="Times New Roman" w:cs="Times New Roman"/>
+          <w:b/>
+          <w:sz w:val="24"/>
+          <w:szCs w:val="24"/>
+        </w:rPr>
+      </w:pPr>
+      <w:r>
+        <w:rPr>
+          <w:rFonts w:ascii="Times New Roman" w:hAnsi="Times New Roman" w:cs="Times New Roman"/>
+          <w:b/>
+          <w:sz w:val="24"/>
+          <w:szCs w:val="24"/>
+        </w:rPr>
+        <w:t>Server Requirements:</w:t>
+      </w:r>
+    </w:p>
+    <w:p>
+      <w:pPr>
+        <w:pStyle w:val="ListParagraph"/>
+        <w:numPr>
+          <w:ilvl w:val="0"/>
+          <w:numId w:val="36"/>
+        </w:numPr>
         <w:spacing w:after="240"/>
-        <w:jc w:val="both"/>
-        <w:rPr>
-          <w:rFonts w:ascii="Times New Roman" w:hAnsi="Times New Roman" w:cs="Times New Roman"/>
-          <w:bCs/>
-          <w:sz w:val="24"/>
-          <w:szCs w:val="24"/>
-        </w:rPr>
-      </w:pPr>
-      <w:r>
-        <w:rPr>
-          <w:rFonts w:ascii="Times New Roman" w:hAnsi="Times New Roman" w:cs="Times New Roman"/>
-          <w:bCs/>
-          <w:sz w:val="24"/>
-          <w:szCs w:val="24"/>
-        </w:rPr>
-        <w:t>Minimum server requirements include sufficient CPU, memory, and storage capacity to handle concurrent user requests and database operations.</w:t>
-      </w:r>
-    </w:p>
-    <w:p>
-      <w:pPr>
-        <w:jc w:val="both"/>
-        <w:rPr>
-          <w:rFonts w:ascii="Times New Roman" w:hAnsi="Times New Roman" w:cs="Times New Roman"/>
-          <w:bCs/>
-          <w:sz w:val="24"/>
-          <w:szCs w:val="24"/>
-        </w:rPr>
-      </w:pPr>
-      <w:r>
-        <w:rPr>
-          <w:rFonts w:ascii="Times New Roman" w:hAnsi="Times New Roman" w:cs="Times New Roman"/>
-          <w:bCs/>
-          <w:sz w:val="24"/>
-          <w:szCs w:val="24"/>
-        </w:rPr>
-        <w:t>Client-side hardware requirements are minimal, supporting common web browsers and devices (desktops, laptops, smartphones).</w:t>
-      </w:r>
+        <w:ind w:left="851"/>
+        <w:jc w:val="both"/>
+        <w:rPr>
+          <w:rFonts w:ascii="Times New Roman" w:hAnsi="Times New Roman" w:cs="Times New Roman"/>
+          <w:bCs/>
+          <w:sz w:val="24"/>
+          <w:szCs w:val="24"/>
+        </w:rPr>
+      </w:pPr>
+      <w:r>
+        <w:rPr>
+          <w:rFonts w:ascii="Times New Roman" w:hAnsi="Times New Roman" w:cs="Times New Roman"/>
+          <w:bCs/>
+          <w:sz w:val="24"/>
+          <w:szCs w:val="24"/>
+        </w:rPr>
+        <w:t>CPU: 64-bit, quad-core processor with a minimum clock speed of 2.5 GHz per core.</w:t>
+      </w:r>
+    </w:p>
+    <w:p>
+      <w:pPr>
+        <w:pStyle w:val="ListParagraph"/>
+        <w:numPr>
+          <w:ilvl w:val="0"/>
+          <w:numId w:val="36"/>
+        </w:numPr>
+        <w:spacing w:after="240"/>
+        <w:ind w:left="851"/>
+        <w:jc w:val="both"/>
+        <w:rPr>
+          <w:rFonts w:ascii="Times New Roman" w:hAnsi="Times New Roman" w:cs="Times New Roman"/>
+          <w:bCs/>
+          <w:sz w:val="24"/>
+          <w:szCs w:val="24"/>
+        </w:rPr>
+      </w:pPr>
+      <w:r>
+        <w:rPr>
+          <w:rFonts w:ascii="Times New Roman" w:hAnsi="Times New Roman" w:cs="Times New Roman"/>
+          <w:bCs/>
+          <w:sz w:val="24"/>
+          <w:szCs w:val="24"/>
+        </w:rPr>
+        <w:t>RAM: 4 GB or more.</w:t>
+      </w:r>
+    </w:p>
+    <w:p>
+      <w:pPr>
+        <w:pStyle w:val="ListParagraph"/>
+        <w:numPr>
+          <w:ilvl w:val="0"/>
+          <w:numId w:val="36"/>
+        </w:numPr>
+        <w:spacing w:after="240"/>
+        <w:ind w:left="851"/>
+        <w:jc w:val="both"/>
+        <w:rPr>
+          <w:rFonts w:ascii="Times New Roman" w:hAnsi="Times New Roman" w:cs="Times New Roman"/>
+          <w:bCs/>
+          <w:sz w:val="24"/>
+          <w:szCs w:val="24"/>
+        </w:rPr>
+      </w:pPr>
+      <w:r>
+        <w:rPr>
+          <w:rFonts w:ascii="Times New Roman" w:hAnsi="Times New Roman" w:cs="Times New Roman"/>
+          <w:bCs/>
+          <w:sz w:val="24"/>
+          <w:szCs w:val="24"/>
+        </w:rPr>
+        <w:t>Storage: Minimum 20 GB of available space or more for hosting application files and data.</w:t>
+      </w:r>
+    </w:p>
+    <w:p>
+      <w:pPr>
+        <w:pStyle w:val="ListParagraph"/>
+        <w:numPr>
+          <w:ilvl w:val="0"/>
+          <w:numId w:val="35"/>
+        </w:numPr>
+        <w:spacing w:after="240"/>
+        <w:ind w:left="284" w:hanging="284"/>
+        <w:jc w:val="both"/>
+        <w:rPr>
+          <w:rFonts w:ascii="Times New Roman" w:hAnsi="Times New Roman" w:cs="Times New Roman"/>
+          <w:b/>
+          <w:sz w:val="24"/>
+          <w:szCs w:val="24"/>
+        </w:rPr>
+      </w:pPr>
+      <w:r>
+        <w:rPr>
+          <w:rFonts w:ascii="Times New Roman" w:hAnsi="Times New Roman" w:cs="Times New Roman"/>
+          <w:b/>
+          <w:sz w:val="24"/>
+          <w:szCs w:val="24"/>
+        </w:rPr>
+        <w:t>Cloud Hosting:</w:t>
+      </w:r>
+    </w:p>
+    <w:p>
+      <w:pPr>
+        <w:pStyle w:val="ListParagraph"/>
+        <w:numPr>
+          <w:ilvl w:val="0"/>
+          <w:numId w:val="37"/>
+        </w:numPr>
+        <w:spacing w:after="240"/>
+        <w:ind w:left="851"/>
+        <w:jc w:val="both"/>
+        <w:rPr>
+          <w:rFonts w:ascii="Times New Roman" w:hAnsi="Times New Roman" w:cs="Times New Roman"/>
+          <w:bCs/>
+          <w:sz w:val="24"/>
+          <w:szCs w:val="24"/>
+        </w:rPr>
+      </w:pPr>
+      <w:r>
+        <w:rPr>
+          <w:rFonts w:ascii="Times New Roman" w:hAnsi="Times New Roman" w:cs="Times New Roman"/>
+          <w:bCs/>
+          <w:sz w:val="24"/>
+          <w:szCs w:val="24"/>
+        </w:rPr>
+        <w:t xml:space="preserve">The platform should be hosted on a cloud platform such as AWS (Amazon Web Services) or </w:t>
+      </w:r>
+      <w:r>
+        <w:rPr>
+          <w:rFonts w:ascii="Times New Roman" w:hAnsi="Times New Roman" w:cs="Times New Roman"/>
+          <w:bCs/>
+          <w:sz w:val="24"/>
+          <w:szCs w:val="24"/>
+        </w:rPr>
+        <w:t>Vercel</w:t>
+      </w:r>
+      <w:r>
+        <w:rPr>
+          <w:rFonts w:ascii="Times New Roman" w:hAnsi="Times New Roman" w:cs="Times New Roman"/>
+          <w:bCs/>
+          <w:sz w:val="24"/>
+          <w:szCs w:val="24"/>
+        </w:rPr>
+        <w:t xml:space="preserve"> for scalability and accessibility.</w:t>
+      </w:r>
+    </w:p>
+    <w:p>
+      <w:pPr>
+        <w:pStyle w:val="ListParagraph"/>
+        <w:numPr>
+          <w:ilvl w:val="0"/>
+          <w:numId w:val="37"/>
+        </w:numPr>
+        <w:spacing w:after="240"/>
+        <w:ind w:left="851"/>
+        <w:jc w:val="both"/>
+        <w:rPr>
+          <w:rFonts w:ascii="Times New Roman" w:hAnsi="Times New Roman" w:cs="Times New Roman"/>
+          <w:bCs/>
+          <w:sz w:val="24"/>
+          <w:szCs w:val="24"/>
+        </w:rPr>
+      </w:pPr>
+      <w:r>
+        <w:rPr>
+          <w:rFonts w:ascii="Times New Roman" w:hAnsi="Times New Roman" w:cs="Times New Roman"/>
+          <w:bCs/>
+          <w:sz w:val="24"/>
+          <w:szCs w:val="24"/>
+        </w:rPr>
+        <w:t>Ensure sufficient CPU, memory, and storage capacity on the cloud servers to handle concurrent user requests and database</w:t>
+      </w:r>
+      <w:r>
+        <w:rPr>
+          <w:rFonts w:ascii="Times New Roman" w:hAnsi="Times New Roman" w:cs="Times New Roman"/>
+          <w:bCs/>
+          <w:sz w:val="24"/>
+          <w:szCs w:val="24"/>
+        </w:rPr>
+        <w:t xml:space="preserve"> </w:t>
+      </w:r>
+      <w:r>
+        <w:rPr>
+          <w:rFonts w:ascii="Times New Roman" w:hAnsi="Times New Roman" w:cs="Times New Roman"/>
+          <w:bCs/>
+          <w:sz w:val="24"/>
+          <w:szCs w:val="24"/>
+        </w:rPr>
+        <w:t>operations efficiently.</w:t>
+      </w:r>
+    </w:p>
+    <w:p>
+      <w:pPr>
+        <w:pStyle w:val="ListParagraph"/>
+        <w:numPr>
+          <w:ilvl w:val="0"/>
+          <w:numId w:val="35"/>
+        </w:numPr>
+        <w:spacing w:after="240"/>
+        <w:ind w:left="284" w:hanging="284"/>
+        <w:jc w:val="both"/>
+        <w:rPr>
+          <w:rFonts w:ascii="Times New Roman" w:hAnsi="Times New Roman" w:cs="Times New Roman"/>
+          <w:b/>
+          <w:sz w:val="24"/>
+          <w:szCs w:val="24"/>
+        </w:rPr>
+      </w:pPr>
+      <w:r>
+        <w:rPr>
+          <w:rFonts w:ascii="Times New Roman" w:hAnsi="Times New Roman" w:cs="Times New Roman"/>
+          <w:b/>
+          <w:sz w:val="24"/>
+          <w:szCs w:val="24"/>
+        </w:rPr>
+        <w:t>Client-side Requirements:</w:t>
+      </w:r>
+    </w:p>
+    <w:p>
+      <w:pPr>
+        <w:pStyle w:val="ListParagraph"/>
+        <w:numPr>
+          <w:ilvl w:val="0"/>
+          <w:numId w:val="38"/>
+        </w:numPr>
+        <w:spacing w:after="240"/>
+        <w:ind w:left="851"/>
+        <w:jc w:val="both"/>
+        <w:rPr>
+          <w:rFonts w:ascii="Times New Roman" w:hAnsi="Times New Roman" w:cs="Times New Roman"/>
+          <w:bCs/>
+          <w:sz w:val="24"/>
+          <w:szCs w:val="24"/>
+        </w:rPr>
+      </w:pPr>
+      <w:r>
+        <w:rPr>
+          <w:rFonts w:ascii="Times New Roman" w:hAnsi="Times New Roman" w:cs="Times New Roman"/>
+          <w:bCs/>
+          <w:sz w:val="24"/>
+          <w:szCs w:val="24"/>
+        </w:rPr>
+        <w:t>Display: Dual XGA (1024×768) resolution or higher for optimal viewing experience.</w:t>
+      </w:r>
+    </w:p>
+    <w:p>
+      <w:pPr>
+        <w:pStyle w:val="ListParagraph"/>
+        <w:numPr>
+          <w:ilvl w:val="0"/>
+          <w:numId w:val="38"/>
+        </w:numPr>
+        <w:spacing w:after="240"/>
+        <w:ind w:left="851"/>
+        <w:jc w:val="both"/>
+        <w:rPr>
+          <w:rFonts w:ascii="Times New Roman" w:hAnsi="Times New Roman" w:cs="Times New Roman"/>
+          <w:bCs/>
+          <w:sz w:val="24"/>
+          <w:szCs w:val="24"/>
+        </w:rPr>
+      </w:pPr>
+      <w:r>
+        <w:rPr>
+          <w:rFonts w:ascii="Times New Roman" w:hAnsi="Times New Roman" w:cs="Times New Roman"/>
+          <w:bCs/>
+          <w:sz w:val="24"/>
+          <w:szCs w:val="24"/>
+        </w:rPr>
+        <w:t>Web Browsers:</w:t>
+      </w:r>
+    </w:p>
+    <w:p>
+      <w:pPr>
+        <w:pStyle w:val="ListParagraph"/>
+        <w:spacing w:after="240"/>
+        <w:ind w:left="851"/>
+        <w:jc w:val="both"/>
+        <w:rPr>
+          <w:rFonts w:ascii="Times New Roman" w:hAnsi="Times New Roman" w:cs="Times New Roman"/>
+          <w:bCs/>
+          <w:sz w:val="24"/>
+          <w:szCs w:val="24"/>
+        </w:rPr>
+      </w:pPr>
+      <w:r>
+        <w:rPr>
+          <w:rFonts w:ascii="Times New Roman" w:hAnsi="Times New Roman" w:cs="Times New Roman"/>
+          <w:bCs/>
+          <w:sz w:val="24"/>
+          <w:szCs w:val="24"/>
+        </w:rPr>
+        <w:t>KNIT KART should be compatible with the latest versions of popular web browsers, including but not limited to:</w:t>
+      </w:r>
+    </w:p>
+    <w:p>
+      <w:pPr>
+        <w:pStyle w:val="ListParagraph"/>
+        <w:numPr>
+          <w:ilvl w:val="1"/>
+          <w:numId w:val="38"/>
+        </w:numPr>
+        <w:spacing w:after="240"/>
+        <w:jc w:val="both"/>
+        <w:rPr>
+          <w:rFonts w:ascii="Times New Roman" w:hAnsi="Times New Roman" w:cs="Times New Roman"/>
+          <w:bCs/>
+          <w:sz w:val="24"/>
+          <w:szCs w:val="24"/>
+        </w:rPr>
+      </w:pPr>
+      <w:r>
+        <w:rPr>
+          <w:rFonts w:ascii="Times New Roman" w:hAnsi="Times New Roman" w:cs="Times New Roman"/>
+          <w:bCs/>
+          <w:sz w:val="24"/>
+          <w:szCs w:val="24"/>
+        </w:rPr>
+        <w:t>Google Chrome</w:t>
+      </w:r>
+    </w:p>
+    <w:p>
+      <w:pPr>
+        <w:pStyle w:val="ListParagraph"/>
+        <w:numPr>
+          <w:ilvl w:val="1"/>
+          <w:numId w:val="38"/>
+        </w:numPr>
+        <w:spacing w:after="240"/>
+        <w:jc w:val="both"/>
+        <w:rPr>
+          <w:rFonts w:ascii="Times New Roman" w:hAnsi="Times New Roman" w:cs="Times New Roman"/>
+          <w:bCs/>
+          <w:sz w:val="24"/>
+          <w:szCs w:val="24"/>
+        </w:rPr>
+      </w:pPr>
+      <w:r>
+        <w:rPr>
+          <w:rFonts w:ascii="Times New Roman" w:hAnsi="Times New Roman" w:cs="Times New Roman"/>
+          <w:bCs/>
+          <w:sz w:val="24"/>
+          <w:szCs w:val="24"/>
+        </w:rPr>
+        <w:t>Mozilla Firefox</w:t>
+      </w:r>
+    </w:p>
+    <w:p>
+      <w:pPr>
+        <w:pStyle w:val="ListParagraph"/>
+        <w:numPr>
+          <w:ilvl w:val="1"/>
+          <w:numId w:val="38"/>
+        </w:numPr>
+        <w:spacing w:after="240"/>
+        <w:jc w:val="both"/>
+        <w:rPr>
+          <w:rFonts w:ascii="Times New Roman" w:hAnsi="Times New Roman" w:cs="Times New Roman"/>
+          <w:bCs/>
+          <w:sz w:val="24"/>
+          <w:szCs w:val="24"/>
+        </w:rPr>
+      </w:pPr>
+      <w:r>
+        <w:rPr>
+          <w:rFonts w:ascii="Times New Roman" w:hAnsi="Times New Roman" w:cs="Times New Roman"/>
+          <w:bCs/>
+          <w:sz w:val="24"/>
+          <w:szCs w:val="24"/>
+        </w:rPr>
+        <w:t>Microsoft Edge</w:t>
+      </w:r>
+    </w:p>
+    <w:p>
+      <w:pPr>
+        <w:pStyle w:val="ListParagraph"/>
+        <w:numPr>
+          <w:ilvl w:val="1"/>
+          <w:numId w:val="38"/>
+        </w:numPr>
+        <w:spacing w:after="240"/>
+        <w:jc w:val="both"/>
+        <w:rPr>
+          <w:rFonts w:ascii="Times New Roman" w:hAnsi="Times New Roman" w:cs="Times New Roman"/>
+          <w:bCs/>
+          <w:sz w:val="24"/>
+          <w:szCs w:val="24"/>
+        </w:rPr>
+      </w:pPr>
+      <w:r>
+        <w:rPr>
+          <w:rFonts w:ascii="Times New Roman" w:hAnsi="Times New Roman" w:cs="Times New Roman"/>
+          <w:bCs/>
+          <w:sz w:val="24"/>
+          <w:szCs w:val="24"/>
+        </w:rPr>
+        <w:t>Apple Safari</w:t>
+      </w:r>
+    </w:p>
+    <w:p>
+      <w:pPr>
+        <w:pStyle w:val="ListParagraph"/>
+        <w:numPr>
+          <w:ilvl w:val="0"/>
+          <w:numId w:val="38"/>
+        </w:numPr>
+        <w:spacing w:after="240"/>
+        <w:ind w:left="851"/>
+        <w:jc w:val="both"/>
+        <w:rPr>
+          <w:rFonts w:ascii="Times New Roman" w:hAnsi="Times New Roman" w:cs="Times New Roman"/>
+          <w:bCs/>
+          <w:sz w:val="24"/>
+          <w:szCs w:val="24"/>
+        </w:rPr>
+      </w:pPr>
+      <w:r>
+        <w:rPr>
+          <w:rFonts w:ascii="Times New Roman" w:hAnsi="Times New Roman" w:cs="Times New Roman"/>
+          <w:bCs/>
+          <w:sz w:val="24"/>
+          <w:szCs w:val="24"/>
+        </w:rPr>
+        <w:t>Specific browser versions supported may vary but should generally align with browsers that support modern web standards and technologies used in the frontend application (React.js).</w:t>
+      </w:r>
+      <w:bookmarkStart w:id="0" w:name="_GoBack"/>
+      <w:bookmarkEnd w:id="0"/>
     </w:p>
     <w:sectPr>
       <w:pgSz w:w="11906" w:h="16838" w:code="9"/>
@@ -6874,6 +7353,119 @@
 <file path=word/numbering.xml><?xml version="1.0" encoding="utf-8"?>
 <w:numbering xmlns:wpc="http://schemas.microsoft.com/office/word/2010/wordprocessingCanvas" xmlns:cx="http://schemas.microsoft.com/office/drawing/2014/chartex" xmlns:cx1="http://schemas.microsoft.com/office/drawing/2015/9/8/chartex" xmlns:mc="http://schemas.openxmlformats.org/markup-compatibility/2006" xmlns:o="urn:schemas-microsoft-com:office:office" xmlns:r="http://schemas.openxmlformats.org/officeDocument/2006/relationships" xmlns:m="http://schemas.openxmlformats.org/officeDocument/2006/math" xmlns:v="urn:schemas-microsoft-com:vml" xmlns:wp14="http://schemas.microsoft.com/office/word/2010/wordprocessingDrawing" xmlns:wp="http://schemas.openxmlformats.org/drawingml/2006/wordprocessingDrawing" xmlns:w10="urn:schemas-microsoft-com:office:word" xmlns:w="http://schemas.openxmlformats.org/wordprocessingml/2006/main" xmlns:w14="http://schemas.microsoft.com/office/word/2010/wordml" xmlns:w15="http://schemas.microsoft.com/office/word/2012/wordml" xmlns:w16se="http://schemas.microsoft.com/office/word/2015/wordml/symex" xmlns:wpg="http://schemas.microsoft.com/office/word/2010/wordprocessingGroup" xmlns:wpi="http://schemas.microsoft.com/office/word/2010/wordprocessingInk" xmlns:wne="http://schemas.microsoft.com/office/word/2006/wordml" xmlns:wps="http://schemas.microsoft.com/office/word/2010/wordprocessingShape" mc:Ignorable="w14 w15 w16se wp14">
   <w:abstractNum w:abstractNumId="0" w15:restartNumberingAfterBreak="0">
+    <w:nsid w:val="0A1040AE"/>
+    <w:multiLevelType w:val="hybridMultilevel"/>
+    <w:tmpl w:val="3028B4AE"/>
+    <w:lvl w:ilvl="0" w:tplc="0C00000D">
+      <w:start w:val="1"/>
+      <w:numFmt w:val="bullet"/>
+      <w:lvlText w:val=""/>
+      <w:lvlJc w:val="left"/>
+      <w:pPr>
+        <w:ind w:left="720" w:hanging="360"/>
+      </w:pPr>
+      <w:rPr>
+        <w:rFonts w:ascii="Wingdings" w:hAnsi="Wingdings" w:hint="default"/>
+      </w:rPr>
+    </w:lvl>
+    <w:lvl w:ilvl="1" w:tplc="04090003" w:tentative="1">
+      <w:start w:val="1"/>
+      <w:numFmt w:val="bullet"/>
+      <w:lvlText w:val="o"/>
+      <w:lvlJc w:val="left"/>
+      <w:pPr>
+        <w:ind w:left="1440" w:hanging="360"/>
+      </w:pPr>
+      <w:rPr>
+        <w:rFonts w:ascii="Courier New" w:hAnsi="Courier New" w:cs="Courier New" w:hint="default"/>
+      </w:rPr>
+    </w:lvl>
+    <w:lvl w:ilvl="2" w:tplc="04090005" w:tentative="1">
+      <w:start w:val="1"/>
+      <w:numFmt w:val="bullet"/>
+      <w:lvlText w:val=""/>
+      <w:lvlJc w:val="left"/>
+      <w:pPr>
+        <w:ind w:left="2160" w:hanging="360"/>
+      </w:pPr>
+      <w:rPr>
+        <w:rFonts w:ascii="Wingdings" w:hAnsi="Wingdings" w:hint="default"/>
+      </w:rPr>
+    </w:lvl>
+    <w:lvl w:ilvl="3" w:tplc="04090001" w:tentative="1">
+      <w:start w:val="1"/>
+      <w:numFmt w:val="bullet"/>
+      <w:lvlText w:val=""/>
+      <w:lvlJc w:val="left"/>
+      <w:pPr>
+        <w:ind w:left="2880" w:hanging="360"/>
+      </w:pPr>
+      <w:rPr>
+        <w:rFonts w:ascii="Symbol" w:hAnsi="Symbol" w:hint="default"/>
+      </w:rPr>
+    </w:lvl>
+    <w:lvl w:ilvl="4" w:tplc="04090003" w:tentative="1">
+      <w:start w:val="1"/>
+      <w:numFmt w:val="bullet"/>
+      <w:lvlText w:val="o"/>
+      <w:lvlJc w:val="left"/>
+      <w:pPr>
+        <w:ind w:left="3600" w:hanging="360"/>
+      </w:pPr>
+      <w:rPr>
+        <w:rFonts w:ascii="Courier New" w:hAnsi="Courier New" w:cs="Courier New" w:hint="default"/>
+      </w:rPr>
+    </w:lvl>
+    <w:lvl w:ilvl="5" w:tplc="04090005" w:tentative="1">
+      <w:start w:val="1"/>
+      <w:numFmt w:val="bullet"/>
+      <w:lvlText w:val=""/>
+      <w:lvlJc w:val="left"/>
+      <w:pPr>
+        <w:ind w:left="4320" w:hanging="360"/>
+      </w:pPr>
+      <w:rPr>
+        <w:rFonts w:ascii="Wingdings" w:hAnsi="Wingdings" w:hint="default"/>
+      </w:rPr>
+    </w:lvl>
+    <w:lvl w:ilvl="6" w:tplc="04090001" w:tentative="1">
+      <w:start w:val="1"/>
+      <w:numFmt w:val="bullet"/>
+      <w:lvlText w:val=""/>
+      <w:lvlJc w:val="left"/>
+      <w:pPr>
+        <w:ind w:left="5040" w:hanging="360"/>
+      </w:pPr>
+      <w:rPr>
+        <w:rFonts w:ascii="Symbol" w:hAnsi="Symbol" w:hint="default"/>
+      </w:rPr>
+    </w:lvl>
+    <w:lvl w:ilvl="7" w:tplc="04090003" w:tentative="1">
+      <w:start w:val="1"/>
+      <w:numFmt w:val="bullet"/>
+      <w:lvlText w:val="o"/>
+      <w:lvlJc w:val="left"/>
+      <w:pPr>
+        <w:ind w:left="5760" w:hanging="360"/>
+      </w:pPr>
+      <w:rPr>
+        <w:rFonts w:ascii="Courier New" w:hAnsi="Courier New" w:cs="Courier New" w:hint="default"/>
+      </w:rPr>
+    </w:lvl>
+    <w:lvl w:ilvl="8" w:tplc="04090005" w:tentative="1">
+      <w:start w:val="1"/>
+      <w:numFmt w:val="bullet"/>
+      <w:lvlText w:val=""/>
+      <w:lvlJc w:val="left"/>
+      <w:pPr>
+        <w:ind w:left="6480" w:hanging="360"/>
+      </w:pPr>
+      <w:rPr>
+        <w:rFonts w:ascii="Wingdings" w:hAnsi="Wingdings" w:hint="default"/>
+      </w:rPr>
+    </w:lvl>
+  </w:abstractNum>
+  <w:abstractNum w:abstractNumId="1" w15:restartNumberingAfterBreak="0">
     <w:nsid w:val="0B4F0436"/>
     <w:multiLevelType w:val="hybridMultilevel"/>
     <w:tmpl w:val="5D726844"/>
@@ -6986,7 +7578,7 @@
       </w:rPr>
     </w:lvl>
   </w:abstractNum>
-  <w:abstractNum w:abstractNumId="1" w15:restartNumberingAfterBreak="0">
+  <w:abstractNum w:abstractNumId="2" w15:restartNumberingAfterBreak="0">
     <w:nsid w:val="110A5604"/>
     <w:multiLevelType w:val="hybridMultilevel"/>
     <w:tmpl w:val="364C664E"/>
@@ -7099,7 +7691,7 @@
       </w:rPr>
     </w:lvl>
   </w:abstractNum>
-  <w:abstractNum w:abstractNumId="2" w15:restartNumberingAfterBreak="0">
+  <w:abstractNum w:abstractNumId="3" w15:restartNumberingAfterBreak="0">
     <w:nsid w:val="123E096A"/>
     <w:multiLevelType w:val="hybridMultilevel"/>
     <w:tmpl w:val="E0AA8B96"/>
@@ -7212,10 +7804,10 @@
       </w:rPr>
     </w:lvl>
   </w:abstractNum>
-  <w:abstractNum w:abstractNumId="3" w15:restartNumberingAfterBreak="0">
+  <w:abstractNum w:abstractNumId="4" w15:restartNumberingAfterBreak="0">
     <w:nsid w:val="1653237E"/>
     <w:multiLevelType w:val="hybridMultilevel"/>
-    <w:tmpl w:val="891696A8"/>
+    <w:tmpl w:val="8418F004"/>
     <w:lvl w:ilvl="0" w:tplc="0C00000D">
       <w:start w:val="1"/>
       <w:numFmt w:val="bullet"/>
@@ -7325,7 +7917,7 @@
       </w:rPr>
     </w:lvl>
   </w:abstractNum>
-  <w:abstractNum w:abstractNumId="4" w15:restartNumberingAfterBreak="0">
+  <w:abstractNum w:abstractNumId="5" w15:restartNumberingAfterBreak="0">
     <w:nsid w:val="186A52B9"/>
     <w:multiLevelType w:val="hybridMultilevel"/>
     <w:tmpl w:val="B95C6D28"/>
@@ -7438,7 +8030,7 @@
       </w:rPr>
     </w:lvl>
   </w:abstractNum>
-  <w:abstractNum w:abstractNumId="5" w15:restartNumberingAfterBreak="0">
+  <w:abstractNum w:abstractNumId="6" w15:restartNumberingAfterBreak="0">
     <w:nsid w:val="18E671E7"/>
     <w:multiLevelType w:val="hybridMultilevel"/>
     <w:tmpl w:val="192CF056"/>
@@ -7551,7 +8143,7 @@
       </w:rPr>
     </w:lvl>
   </w:abstractNum>
-  <w:abstractNum w:abstractNumId="6" w15:restartNumberingAfterBreak="0">
+  <w:abstractNum w:abstractNumId="7" w15:restartNumberingAfterBreak="0">
     <w:nsid w:val="198711DC"/>
     <w:multiLevelType w:val="hybridMultilevel"/>
     <w:tmpl w:val="95289776"/>
@@ -7664,7 +8256,7 @@
       </w:rPr>
     </w:lvl>
   </w:abstractNum>
-  <w:abstractNum w:abstractNumId="7" w15:restartNumberingAfterBreak="0">
+  <w:abstractNum w:abstractNumId="8" w15:restartNumberingAfterBreak="0">
     <w:nsid w:val="1A944B8D"/>
     <w:multiLevelType w:val="hybridMultilevel"/>
     <w:tmpl w:val="5E72A070"/>
@@ -7777,7 +8369,7 @@
       </w:rPr>
     </w:lvl>
   </w:abstractNum>
-  <w:abstractNum w:abstractNumId="8" w15:restartNumberingAfterBreak="0">
+  <w:abstractNum w:abstractNumId="9" w15:restartNumberingAfterBreak="0">
     <w:nsid w:val="1BA53712"/>
     <w:multiLevelType w:val="hybridMultilevel"/>
     <w:tmpl w:val="FC2A8F64"/>
@@ -7890,7 +8482,7 @@
       </w:rPr>
     </w:lvl>
   </w:abstractNum>
-  <w:abstractNum w:abstractNumId="9" w15:restartNumberingAfterBreak="0">
+  <w:abstractNum w:abstractNumId="10" w15:restartNumberingAfterBreak="0">
     <w:nsid w:val="1FF830F3"/>
     <w:multiLevelType w:val="hybridMultilevel"/>
     <w:tmpl w:val="2BDAC544"/>
@@ -8003,7 +8595,7 @@
       </w:rPr>
     </w:lvl>
   </w:abstractNum>
-  <w:abstractNum w:abstractNumId="10" w15:restartNumberingAfterBreak="0">
+  <w:abstractNum w:abstractNumId="11" w15:restartNumberingAfterBreak="0">
     <w:nsid w:val="2483792C"/>
     <w:multiLevelType w:val="hybridMultilevel"/>
     <w:tmpl w:val="C610CF6C"/>
@@ -8019,6 +8611,119 @@
         <w:rFonts w:ascii="Symbol" w:hAnsi="Symbol" w:hint="default"/>
       </w:rPr>
     </w:lvl>
+    <w:lvl w:ilvl="1" w:tplc="04090003">
+      <w:start w:val="1"/>
+      <w:numFmt w:val="bullet"/>
+      <w:lvlText w:val="o"/>
+      <w:lvlJc w:val="left"/>
+      <w:pPr>
+        <w:ind w:left="1440" w:hanging="360"/>
+      </w:pPr>
+      <w:rPr>
+        <w:rFonts w:ascii="Courier New" w:hAnsi="Courier New" w:cs="Courier New" w:hint="default"/>
+      </w:rPr>
+    </w:lvl>
+    <w:lvl w:ilvl="2" w:tplc="04090005" w:tentative="1">
+      <w:start w:val="1"/>
+      <w:numFmt w:val="bullet"/>
+      <w:lvlText w:val=""/>
+      <w:lvlJc w:val="left"/>
+      <w:pPr>
+        <w:ind w:left="2160" w:hanging="360"/>
+      </w:pPr>
+      <w:rPr>
+        <w:rFonts w:ascii="Wingdings" w:hAnsi="Wingdings" w:hint="default"/>
+      </w:rPr>
+    </w:lvl>
+    <w:lvl w:ilvl="3" w:tplc="04090001" w:tentative="1">
+      <w:start w:val="1"/>
+      <w:numFmt w:val="bullet"/>
+      <w:lvlText w:val=""/>
+      <w:lvlJc w:val="left"/>
+      <w:pPr>
+        <w:ind w:left="2880" w:hanging="360"/>
+      </w:pPr>
+      <w:rPr>
+        <w:rFonts w:ascii="Symbol" w:hAnsi="Symbol" w:hint="default"/>
+      </w:rPr>
+    </w:lvl>
+    <w:lvl w:ilvl="4" w:tplc="04090003" w:tentative="1">
+      <w:start w:val="1"/>
+      <w:numFmt w:val="bullet"/>
+      <w:lvlText w:val="o"/>
+      <w:lvlJc w:val="left"/>
+      <w:pPr>
+        <w:ind w:left="3600" w:hanging="360"/>
+      </w:pPr>
+      <w:rPr>
+        <w:rFonts w:ascii="Courier New" w:hAnsi="Courier New" w:cs="Courier New" w:hint="default"/>
+      </w:rPr>
+    </w:lvl>
+    <w:lvl w:ilvl="5" w:tplc="04090005" w:tentative="1">
+      <w:start w:val="1"/>
+      <w:numFmt w:val="bullet"/>
+      <w:lvlText w:val=""/>
+      <w:lvlJc w:val="left"/>
+      <w:pPr>
+        <w:ind w:left="4320" w:hanging="360"/>
+      </w:pPr>
+      <w:rPr>
+        <w:rFonts w:ascii="Wingdings" w:hAnsi="Wingdings" w:hint="default"/>
+      </w:rPr>
+    </w:lvl>
+    <w:lvl w:ilvl="6" w:tplc="04090001" w:tentative="1">
+      <w:start w:val="1"/>
+      <w:numFmt w:val="bullet"/>
+      <w:lvlText w:val=""/>
+      <w:lvlJc w:val="left"/>
+      <w:pPr>
+        <w:ind w:left="5040" w:hanging="360"/>
+      </w:pPr>
+      <w:rPr>
+        <w:rFonts w:ascii="Symbol" w:hAnsi="Symbol" w:hint="default"/>
+      </w:rPr>
+    </w:lvl>
+    <w:lvl w:ilvl="7" w:tplc="04090003" w:tentative="1">
+      <w:start w:val="1"/>
+      <w:numFmt w:val="bullet"/>
+      <w:lvlText w:val="o"/>
+      <w:lvlJc w:val="left"/>
+      <w:pPr>
+        <w:ind w:left="5760" w:hanging="360"/>
+      </w:pPr>
+      <w:rPr>
+        <w:rFonts w:ascii="Courier New" w:hAnsi="Courier New" w:cs="Courier New" w:hint="default"/>
+      </w:rPr>
+    </w:lvl>
+    <w:lvl w:ilvl="8" w:tplc="04090005" w:tentative="1">
+      <w:start w:val="1"/>
+      <w:numFmt w:val="bullet"/>
+      <w:lvlText w:val=""/>
+      <w:lvlJc w:val="left"/>
+      <w:pPr>
+        <w:ind w:left="6480" w:hanging="360"/>
+      </w:pPr>
+      <w:rPr>
+        <w:rFonts w:ascii="Wingdings" w:hAnsi="Wingdings" w:hint="default"/>
+      </w:rPr>
+    </w:lvl>
+  </w:abstractNum>
+  <w:abstractNum w:abstractNumId="12" w15:restartNumberingAfterBreak="0">
+    <w:nsid w:val="2A1B0786"/>
+    <w:multiLevelType w:val="hybridMultilevel"/>
+    <w:tmpl w:val="BDA046A2"/>
+    <w:lvl w:ilvl="0" w:tplc="04090001">
+      <w:start w:val="1"/>
+      <w:numFmt w:val="bullet"/>
+      <w:lvlText w:val=""/>
+      <w:lvlJc w:val="left"/>
+      <w:pPr>
+        <w:ind w:left="720" w:hanging="360"/>
+      </w:pPr>
+      <w:rPr>
+        <w:rFonts w:ascii="Symbol" w:hAnsi="Symbol" w:hint="default"/>
+      </w:rPr>
+    </w:lvl>
     <w:lvl w:ilvl="1" w:tplc="04090003" w:tentative="1">
       <w:start w:val="1"/>
       <w:numFmt w:val="bullet"/>
@@ -8116,7 +8821,7 @@
       </w:rPr>
     </w:lvl>
   </w:abstractNum>
-  <w:abstractNum w:abstractNumId="11" w15:restartNumberingAfterBreak="0">
+  <w:abstractNum w:abstractNumId="13" w15:restartNumberingAfterBreak="0">
     <w:nsid w:val="300A200F"/>
     <w:multiLevelType w:val="hybridMultilevel"/>
     <w:tmpl w:val="B9743FA2"/>
@@ -8202,7 +8907,7 @@
       </w:pPr>
     </w:lvl>
   </w:abstractNum>
-  <w:abstractNum w:abstractNumId="12" w15:restartNumberingAfterBreak="0">
+  <w:abstractNum w:abstractNumId="14" w15:restartNumberingAfterBreak="0">
     <w:nsid w:val="308B7C3D"/>
     <w:multiLevelType w:val="hybridMultilevel"/>
     <w:tmpl w:val="024EBD3A"/>
@@ -8315,7 +9020,7 @@
       </w:rPr>
     </w:lvl>
   </w:abstractNum>
-  <w:abstractNum w:abstractNumId="13" w15:restartNumberingAfterBreak="0">
+  <w:abstractNum w:abstractNumId="15" w15:restartNumberingAfterBreak="0">
     <w:nsid w:val="31C17A7F"/>
     <w:multiLevelType w:val="hybridMultilevel"/>
     <w:tmpl w:val="360A77B0"/>
@@ -8428,7 +9133,7 @@
       </w:rPr>
     </w:lvl>
   </w:abstractNum>
-  <w:abstractNum w:abstractNumId="14" w15:restartNumberingAfterBreak="0">
+  <w:abstractNum w:abstractNumId="16" w15:restartNumberingAfterBreak="0">
     <w:nsid w:val="357761D2"/>
     <w:multiLevelType w:val="hybridMultilevel"/>
     <w:tmpl w:val="E0384E1E"/>
@@ -8541,7 +9246,7 @@
       </w:rPr>
     </w:lvl>
   </w:abstractNum>
-  <w:abstractNum w:abstractNumId="15" w15:restartNumberingAfterBreak="0">
+  <w:abstractNum w:abstractNumId="17" w15:restartNumberingAfterBreak="0">
     <w:nsid w:val="3C0414CD"/>
     <w:multiLevelType w:val="hybridMultilevel"/>
     <w:tmpl w:val="7506E364"/>
@@ -8654,7 +9359,7 @@
       </w:rPr>
     </w:lvl>
   </w:abstractNum>
-  <w:abstractNum w:abstractNumId="16" w15:restartNumberingAfterBreak="0">
+  <w:abstractNum w:abstractNumId="18" w15:restartNumberingAfterBreak="0">
     <w:nsid w:val="3E545987"/>
     <w:multiLevelType w:val="hybridMultilevel"/>
     <w:tmpl w:val="D05E672E"/>
@@ -8767,7 +9472,7 @@
       </w:rPr>
     </w:lvl>
   </w:abstractNum>
-  <w:abstractNum w:abstractNumId="17" w15:restartNumberingAfterBreak="0">
+  <w:abstractNum w:abstractNumId="19" w15:restartNumberingAfterBreak="0">
     <w:nsid w:val="41761EA2"/>
     <w:multiLevelType w:val="hybridMultilevel"/>
     <w:tmpl w:val="BA60671E"/>
@@ -8783,7 +9488,7 @@
         <w:rFonts w:ascii="Symbol" w:hAnsi="Symbol" w:hint="default"/>
       </w:rPr>
     </w:lvl>
-    <w:lvl w:ilvl="1" w:tplc="04090003" w:tentative="1">
+    <w:lvl w:ilvl="1" w:tplc="04090003">
       <w:start w:val="1"/>
       <w:numFmt w:val="bullet"/>
       <w:lvlText w:val="o"/>
@@ -8880,7 +9585,7 @@
       </w:rPr>
     </w:lvl>
   </w:abstractNum>
-  <w:abstractNum w:abstractNumId="18" w15:restartNumberingAfterBreak="0">
+  <w:abstractNum w:abstractNumId="20" w15:restartNumberingAfterBreak="0">
     <w:nsid w:val="43D918E1"/>
     <w:multiLevelType w:val="hybridMultilevel"/>
     <w:tmpl w:val="56289E94"/>
@@ -8993,7 +9698,7 @@
       </w:rPr>
     </w:lvl>
   </w:abstractNum>
-  <w:abstractNum w:abstractNumId="19" w15:restartNumberingAfterBreak="0">
+  <w:abstractNum w:abstractNumId="21" w15:restartNumberingAfterBreak="0">
     <w:nsid w:val="463064E8"/>
     <w:multiLevelType w:val="hybridMultilevel"/>
     <w:tmpl w:val="E98C1FA4"/>
@@ -9106,7 +9811,7 @@
       </w:rPr>
     </w:lvl>
   </w:abstractNum>
-  <w:abstractNum w:abstractNumId="20" w15:restartNumberingAfterBreak="0">
+  <w:abstractNum w:abstractNumId="22" w15:restartNumberingAfterBreak="0">
     <w:nsid w:val="473B77DD"/>
     <w:multiLevelType w:val="hybridMultilevel"/>
     <w:tmpl w:val="5AF01C14"/>
@@ -9219,7 +9924,7 @@
       </w:rPr>
     </w:lvl>
   </w:abstractNum>
-  <w:abstractNum w:abstractNumId="21" w15:restartNumberingAfterBreak="0">
+  <w:abstractNum w:abstractNumId="23" w15:restartNumberingAfterBreak="0">
     <w:nsid w:val="496A36D3"/>
     <w:multiLevelType w:val="hybridMultilevel"/>
     <w:tmpl w:val="FEC69436"/>
@@ -9332,7 +10037,7 @@
       </w:rPr>
     </w:lvl>
   </w:abstractNum>
-  <w:abstractNum w:abstractNumId="22" w15:restartNumberingAfterBreak="0">
+  <w:abstractNum w:abstractNumId="24" w15:restartNumberingAfterBreak="0">
     <w:nsid w:val="5D850F9F"/>
     <w:multiLevelType w:val="multilevel"/>
     <w:tmpl w:val="0C000025"/>
@@ -9427,7 +10132,7 @@
       </w:pPr>
     </w:lvl>
   </w:abstractNum>
-  <w:abstractNum w:abstractNumId="23" w15:restartNumberingAfterBreak="0">
+  <w:abstractNum w:abstractNumId="25" w15:restartNumberingAfterBreak="0">
     <w:nsid w:val="5E176789"/>
     <w:multiLevelType w:val="hybridMultilevel"/>
     <w:tmpl w:val="C542247E"/>
@@ -9540,7 +10245,7 @@
       </w:rPr>
     </w:lvl>
   </w:abstractNum>
-  <w:abstractNum w:abstractNumId="24" w15:restartNumberingAfterBreak="0">
+  <w:abstractNum w:abstractNumId="26" w15:restartNumberingAfterBreak="0">
     <w:nsid w:val="5ECF79D4"/>
     <w:multiLevelType w:val="hybridMultilevel"/>
     <w:tmpl w:val="12C67CA8"/>
@@ -9653,7 +10358,7 @@
       </w:rPr>
     </w:lvl>
   </w:abstractNum>
-  <w:abstractNum w:abstractNumId="25" w15:restartNumberingAfterBreak="0">
+  <w:abstractNum w:abstractNumId="27" w15:restartNumberingAfterBreak="0">
     <w:nsid w:val="666D3B1F"/>
     <w:multiLevelType w:val="hybridMultilevel"/>
     <w:tmpl w:val="9C5E4250"/>
@@ -9766,7 +10471,7 @@
       </w:rPr>
     </w:lvl>
   </w:abstractNum>
-  <w:abstractNum w:abstractNumId="26" w15:restartNumberingAfterBreak="0">
+  <w:abstractNum w:abstractNumId="28" w15:restartNumberingAfterBreak="0">
     <w:nsid w:val="6C5C4DF9"/>
     <w:multiLevelType w:val="hybridMultilevel"/>
     <w:tmpl w:val="F88A8478"/>
@@ -9879,7 +10584,7 @@
       </w:rPr>
     </w:lvl>
   </w:abstractNum>
-  <w:abstractNum w:abstractNumId="27" w15:restartNumberingAfterBreak="0">
+  <w:abstractNum w:abstractNumId="29" w15:restartNumberingAfterBreak="0">
     <w:nsid w:val="6C956BFA"/>
     <w:multiLevelType w:val="hybridMultilevel"/>
     <w:tmpl w:val="6054EC46"/>
@@ -9992,7 +10697,7 @@
       </w:rPr>
     </w:lvl>
   </w:abstractNum>
-  <w:abstractNum w:abstractNumId="28" w15:restartNumberingAfterBreak="0">
+  <w:abstractNum w:abstractNumId="30" w15:restartNumberingAfterBreak="0">
     <w:nsid w:val="708C6D83"/>
     <w:multiLevelType w:val="hybridMultilevel"/>
     <w:tmpl w:val="366C22FE"/>
@@ -10105,7 +10810,7 @@
       </w:rPr>
     </w:lvl>
   </w:abstractNum>
-  <w:abstractNum w:abstractNumId="29" w15:restartNumberingAfterBreak="0">
+  <w:abstractNum w:abstractNumId="31" w15:restartNumberingAfterBreak="0">
     <w:nsid w:val="71911B37"/>
     <w:multiLevelType w:val="hybridMultilevel"/>
     <w:tmpl w:val="E85CCF58"/>
@@ -10194,7 +10899,7 @@
       </w:pPr>
     </w:lvl>
   </w:abstractNum>
-  <w:abstractNum w:abstractNumId="30" w15:restartNumberingAfterBreak="0">
+  <w:abstractNum w:abstractNumId="32" w15:restartNumberingAfterBreak="0">
     <w:nsid w:val="73D4677B"/>
     <w:multiLevelType w:val="hybridMultilevel"/>
     <w:tmpl w:val="5D341492"/>
@@ -10307,7 +11012,7 @@
       </w:rPr>
     </w:lvl>
   </w:abstractNum>
-  <w:abstractNum w:abstractNumId="31" w15:restartNumberingAfterBreak="0">
+  <w:abstractNum w:abstractNumId="33" w15:restartNumberingAfterBreak="0">
     <w:nsid w:val="744C4706"/>
     <w:multiLevelType w:val="hybridMultilevel"/>
     <w:tmpl w:val="F9E44970"/>
@@ -10420,7 +11125,120 @@
       </w:rPr>
     </w:lvl>
   </w:abstractNum>
-  <w:abstractNum w:abstractNumId="32" w15:restartNumberingAfterBreak="0">
+  <w:abstractNum w:abstractNumId="34" w15:restartNumberingAfterBreak="0">
+    <w:nsid w:val="744E164A"/>
+    <w:multiLevelType w:val="hybridMultilevel"/>
+    <w:tmpl w:val="93083B6A"/>
+    <w:lvl w:ilvl="0" w:tplc="04090001">
+      <w:start w:val="1"/>
+      <w:numFmt w:val="bullet"/>
+      <w:lvlText w:val=""/>
+      <w:lvlJc w:val="left"/>
+      <w:pPr>
+        <w:ind w:left="720" w:hanging="360"/>
+      </w:pPr>
+      <w:rPr>
+        <w:rFonts w:ascii="Symbol" w:hAnsi="Symbol" w:hint="default"/>
+      </w:rPr>
+    </w:lvl>
+    <w:lvl w:ilvl="1" w:tplc="04090003">
+      <w:start w:val="1"/>
+      <w:numFmt w:val="bullet"/>
+      <w:lvlText w:val="o"/>
+      <w:lvlJc w:val="left"/>
+      <w:pPr>
+        <w:ind w:left="1440" w:hanging="360"/>
+      </w:pPr>
+      <w:rPr>
+        <w:rFonts w:ascii="Courier New" w:hAnsi="Courier New" w:cs="Courier New" w:hint="default"/>
+      </w:rPr>
+    </w:lvl>
+    <w:lvl w:ilvl="2" w:tplc="04090005" w:tentative="1">
+      <w:start w:val="1"/>
+      <w:numFmt w:val="bullet"/>
+      <w:lvlText w:val=""/>
+      <w:lvlJc w:val="left"/>
+      <w:pPr>
+        <w:ind w:left="2160" w:hanging="360"/>
+      </w:pPr>
+      <w:rPr>
+        <w:rFonts w:ascii="Wingdings" w:hAnsi="Wingdings" w:hint="default"/>
+      </w:rPr>
+    </w:lvl>
+    <w:lvl w:ilvl="3" w:tplc="04090001" w:tentative="1">
+      <w:start w:val="1"/>
+      <w:numFmt w:val="bullet"/>
+      <w:lvlText w:val=""/>
+      <w:lvlJc w:val="left"/>
+      <w:pPr>
+        <w:ind w:left="2880" w:hanging="360"/>
+      </w:pPr>
+      <w:rPr>
+        <w:rFonts w:ascii="Symbol" w:hAnsi="Symbol" w:hint="default"/>
+      </w:rPr>
+    </w:lvl>
+    <w:lvl w:ilvl="4" w:tplc="04090003" w:tentative="1">
+      <w:start w:val="1"/>
+      <w:numFmt w:val="bullet"/>
+      <w:lvlText w:val="o"/>
+      <w:lvlJc w:val="left"/>
+      <w:pPr>
+        <w:ind w:left="3600" w:hanging="360"/>
+      </w:pPr>
+      <w:rPr>
+        <w:rFonts w:ascii="Courier New" w:hAnsi="Courier New" w:cs="Courier New" w:hint="default"/>
+      </w:rPr>
+    </w:lvl>
+    <w:lvl w:ilvl="5" w:tplc="04090005" w:tentative="1">
+      <w:start w:val="1"/>
+      <w:numFmt w:val="bullet"/>
+      <w:lvlText w:val=""/>
+      <w:lvlJc w:val="left"/>
+      <w:pPr>
+        <w:ind w:left="4320" w:hanging="360"/>
+      </w:pPr>
+      <w:rPr>
+        <w:rFonts w:ascii="Wingdings" w:hAnsi="Wingdings" w:hint="default"/>
+      </w:rPr>
+    </w:lvl>
+    <w:lvl w:ilvl="6" w:tplc="04090001" w:tentative="1">
+      <w:start w:val="1"/>
+      <w:numFmt w:val="bullet"/>
+      <w:lvlText w:val=""/>
+      <w:lvlJc w:val="left"/>
+      <w:pPr>
+        <w:ind w:left="5040" w:hanging="360"/>
+      </w:pPr>
+      <w:rPr>
+        <w:rFonts w:ascii="Symbol" w:hAnsi="Symbol" w:hint="default"/>
+      </w:rPr>
+    </w:lvl>
+    <w:lvl w:ilvl="7" w:tplc="04090003" w:tentative="1">
+      <w:start w:val="1"/>
+      <w:numFmt w:val="bullet"/>
+      <w:lvlText w:val="o"/>
+      <w:lvlJc w:val="left"/>
+      <w:pPr>
+        <w:ind w:left="5760" w:hanging="360"/>
+      </w:pPr>
+      <w:rPr>
+        <w:rFonts w:ascii="Courier New" w:hAnsi="Courier New" w:cs="Courier New" w:hint="default"/>
+      </w:rPr>
+    </w:lvl>
+    <w:lvl w:ilvl="8" w:tplc="04090005" w:tentative="1">
+      <w:start w:val="1"/>
+      <w:numFmt w:val="bullet"/>
+      <w:lvlText w:val=""/>
+      <w:lvlJc w:val="left"/>
+      <w:pPr>
+        <w:ind w:left="6480" w:hanging="360"/>
+      </w:pPr>
+      <w:rPr>
+        <w:rFonts w:ascii="Wingdings" w:hAnsi="Wingdings" w:hint="default"/>
+      </w:rPr>
+    </w:lvl>
+  </w:abstractNum>
+  <w:abstractNum w:abstractNumId="35" w15:restartNumberingAfterBreak="0">
     <w:nsid w:val="749951DE"/>
     <w:multiLevelType w:val="hybridMultilevel"/>
     <w:tmpl w:val="F1CA78A4"/>
@@ -10506,7 +11324,7 @@
       </w:pPr>
     </w:lvl>
   </w:abstractNum>
-  <w:abstractNum w:abstractNumId="33" w15:restartNumberingAfterBreak="0">
+  <w:abstractNum w:abstractNumId="36" w15:restartNumberingAfterBreak="0">
     <w:nsid w:val="77C76FC6"/>
     <w:multiLevelType w:val="hybridMultilevel"/>
     <w:tmpl w:val="B072A5F8"/>
@@ -10619,107 +11437,232 @@
       </w:rPr>
     </w:lvl>
   </w:abstractNum>
+  <w:abstractNum w:abstractNumId="37" w15:restartNumberingAfterBreak="0">
+    <w:nsid w:val="790501BC"/>
+    <w:multiLevelType w:val="hybridMultilevel"/>
+    <w:tmpl w:val="9484168A"/>
+    <w:lvl w:ilvl="0" w:tplc="04090001">
+      <w:start w:val="1"/>
+      <w:numFmt w:val="bullet"/>
+      <w:lvlText w:val=""/>
+      <w:lvlJc w:val="left"/>
+      <w:pPr>
+        <w:ind w:left="720" w:hanging="360"/>
+      </w:pPr>
+      <w:rPr>
+        <w:rFonts w:ascii="Symbol" w:hAnsi="Symbol" w:hint="default"/>
+      </w:rPr>
+    </w:lvl>
+    <w:lvl w:ilvl="1" w:tplc="04090003" w:tentative="1">
+      <w:start w:val="1"/>
+      <w:numFmt w:val="bullet"/>
+      <w:lvlText w:val="o"/>
+      <w:lvlJc w:val="left"/>
+      <w:pPr>
+        <w:ind w:left="1440" w:hanging="360"/>
+      </w:pPr>
+      <w:rPr>
+        <w:rFonts w:ascii="Courier New" w:hAnsi="Courier New" w:cs="Courier New" w:hint="default"/>
+      </w:rPr>
+    </w:lvl>
+    <w:lvl w:ilvl="2" w:tplc="04090005" w:tentative="1">
+      <w:start w:val="1"/>
+      <w:numFmt w:val="bullet"/>
+      <w:lvlText w:val=""/>
+      <w:lvlJc w:val="left"/>
+      <w:pPr>
+        <w:ind w:left="2160" w:hanging="360"/>
+      </w:pPr>
+      <w:rPr>
+        <w:rFonts w:ascii="Wingdings" w:hAnsi="Wingdings" w:hint="default"/>
+      </w:rPr>
+    </w:lvl>
+    <w:lvl w:ilvl="3" w:tplc="04090001" w:tentative="1">
+      <w:start w:val="1"/>
+      <w:numFmt w:val="bullet"/>
+      <w:lvlText w:val=""/>
+      <w:lvlJc w:val="left"/>
+      <w:pPr>
+        <w:ind w:left="2880" w:hanging="360"/>
+      </w:pPr>
+      <w:rPr>
+        <w:rFonts w:ascii="Symbol" w:hAnsi="Symbol" w:hint="default"/>
+      </w:rPr>
+    </w:lvl>
+    <w:lvl w:ilvl="4" w:tplc="04090003" w:tentative="1">
+      <w:start w:val="1"/>
+      <w:numFmt w:val="bullet"/>
+      <w:lvlText w:val="o"/>
+      <w:lvlJc w:val="left"/>
+      <w:pPr>
+        <w:ind w:left="3600" w:hanging="360"/>
+      </w:pPr>
+      <w:rPr>
+        <w:rFonts w:ascii="Courier New" w:hAnsi="Courier New" w:cs="Courier New" w:hint="default"/>
+      </w:rPr>
+    </w:lvl>
+    <w:lvl w:ilvl="5" w:tplc="04090005" w:tentative="1">
+      <w:start w:val="1"/>
+      <w:numFmt w:val="bullet"/>
+      <w:lvlText w:val=""/>
+      <w:lvlJc w:val="left"/>
+      <w:pPr>
+        <w:ind w:left="4320" w:hanging="360"/>
+      </w:pPr>
+      <w:rPr>
+        <w:rFonts w:ascii="Wingdings" w:hAnsi="Wingdings" w:hint="default"/>
+      </w:rPr>
+    </w:lvl>
+    <w:lvl w:ilvl="6" w:tplc="04090001" w:tentative="1">
+      <w:start w:val="1"/>
+      <w:numFmt w:val="bullet"/>
+      <w:lvlText w:val=""/>
+      <w:lvlJc w:val="left"/>
+      <w:pPr>
+        <w:ind w:left="5040" w:hanging="360"/>
+      </w:pPr>
+      <w:rPr>
+        <w:rFonts w:ascii="Symbol" w:hAnsi="Symbol" w:hint="default"/>
+      </w:rPr>
+    </w:lvl>
+    <w:lvl w:ilvl="7" w:tplc="04090003" w:tentative="1">
+      <w:start w:val="1"/>
+      <w:numFmt w:val="bullet"/>
+      <w:lvlText w:val="o"/>
+      <w:lvlJc w:val="left"/>
+      <w:pPr>
+        <w:ind w:left="5760" w:hanging="360"/>
+      </w:pPr>
+      <w:rPr>
+        <w:rFonts w:ascii="Courier New" w:hAnsi="Courier New" w:cs="Courier New" w:hint="default"/>
+      </w:rPr>
+    </w:lvl>
+    <w:lvl w:ilvl="8" w:tplc="04090005" w:tentative="1">
+      <w:start w:val="1"/>
+      <w:numFmt w:val="bullet"/>
+      <w:lvlText w:val=""/>
+      <w:lvlJc w:val="left"/>
+      <w:pPr>
+        <w:ind w:left="6480" w:hanging="360"/>
+      </w:pPr>
+      <w:rPr>
+        <w:rFonts w:ascii="Wingdings" w:hAnsi="Wingdings" w:hint="default"/>
+      </w:rPr>
+    </w:lvl>
+  </w:abstractNum>
   <w:num w:numId="1">
+    <w:abstractNumId w:val="24"/>
+  </w:num>
+  <w:num w:numId="2">
+    <w:abstractNumId w:val="33"/>
+  </w:num>
+  <w:num w:numId="3">
+    <w:abstractNumId w:val="10"/>
+  </w:num>
+  <w:num w:numId="4">
+    <w:abstractNumId w:val="1"/>
+  </w:num>
+  <w:num w:numId="5">
+    <w:abstractNumId w:val="31"/>
+  </w:num>
+  <w:num w:numId="6">
+    <w:abstractNumId w:val="3"/>
+  </w:num>
+  <w:num w:numId="7">
+    <w:abstractNumId w:val="13"/>
+  </w:num>
+  <w:num w:numId="8">
+    <w:abstractNumId w:val="2"/>
+  </w:num>
+  <w:num w:numId="9">
+    <w:abstractNumId w:val="23"/>
+  </w:num>
+  <w:num w:numId="10">
+    <w:abstractNumId w:val="9"/>
+  </w:num>
+  <w:num w:numId="11">
+    <w:abstractNumId w:val="35"/>
+  </w:num>
+  <w:num w:numId="12">
+    <w:abstractNumId w:val="36"/>
+  </w:num>
+  <w:num w:numId="13">
+    <w:abstractNumId w:val="27"/>
+  </w:num>
+  <w:num w:numId="14">
+    <w:abstractNumId w:val="15"/>
+  </w:num>
+  <w:num w:numId="15">
+    <w:abstractNumId w:val="18"/>
+  </w:num>
+  <w:num w:numId="16">
     <w:abstractNumId w:val="22"/>
   </w:num>
-  <w:num w:numId="2">
-    <w:abstractNumId w:val="31"/>
+  <w:num w:numId="17">
+    <w:abstractNumId w:val="29"/>
   </w:num>
-  <w:num w:numId="3">
-    <w:abstractNumId w:val="9"/>
+  <w:num w:numId="18">
+    <w:abstractNumId w:val="21"/>
   </w:num>
-  <w:num w:numId="4">
+  <w:num w:numId="19">
+    <w:abstractNumId w:val="16"/>
+  </w:num>
+  <w:num w:numId="20">
+    <w:abstractNumId w:val="5"/>
+  </w:num>
+  <w:num w:numId="21">
+    <w:abstractNumId w:val="14"/>
+  </w:num>
+  <w:num w:numId="22">
+    <w:abstractNumId w:val="28"/>
+  </w:num>
+  <w:num w:numId="23">
+    <w:abstractNumId w:val="25"/>
+  </w:num>
+  <w:num w:numId="24">
+    <w:abstractNumId w:val="32"/>
+  </w:num>
+  <w:num w:numId="25">
+    <w:abstractNumId w:val="11"/>
+  </w:num>
+  <w:num w:numId="26">
+    <w:abstractNumId w:val="19"/>
+  </w:num>
+  <w:num w:numId="27">
+    <w:abstractNumId w:val="17"/>
+  </w:num>
+  <w:num w:numId="28">
+    <w:abstractNumId w:val="20"/>
+  </w:num>
+  <w:num w:numId="29">
+    <w:abstractNumId w:val="26"/>
+  </w:num>
+  <w:num w:numId="30">
+    <w:abstractNumId w:val="4"/>
+  </w:num>
+  <w:num w:numId="31">
+    <w:abstractNumId w:val="8"/>
+  </w:num>
+  <w:num w:numId="32">
+    <w:abstractNumId w:val="30"/>
+  </w:num>
+  <w:num w:numId="33">
+    <w:abstractNumId w:val="7"/>
+  </w:num>
+  <w:num w:numId="34">
+    <w:abstractNumId w:val="6"/>
+  </w:num>
+  <w:num w:numId="35">
     <w:abstractNumId w:val="0"/>
   </w:num>
-  <w:num w:numId="5">
-    <w:abstractNumId w:val="29"/>
+  <w:num w:numId="36">
+    <w:abstractNumId w:val="37"/>
   </w:num>
-  <w:num w:numId="6">
-    <w:abstractNumId w:val="2"/>
-  </w:num>
-  <w:num w:numId="7">
-    <w:abstractNumId w:val="11"/>
-  </w:num>
-  <w:num w:numId="8">
-    <w:abstractNumId w:val="1"/>
-  </w:num>
-  <w:num w:numId="9">
-    <w:abstractNumId w:val="21"/>
-  </w:num>
-  <w:num w:numId="10">
-    <w:abstractNumId w:val="8"/>
-  </w:num>
-  <w:num w:numId="11">
-    <w:abstractNumId w:val="32"/>
-  </w:num>
-  <w:num w:numId="12">
-    <w:abstractNumId w:val="33"/>
-  </w:num>
-  <w:num w:numId="13">
-    <w:abstractNumId w:val="25"/>
-  </w:num>
-  <w:num w:numId="14">
-    <w:abstractNumId w:val="13"/>
-  </w:num>
-  <w:num w:numId="15">
-    <w:abstractNumId w:val="16"/>
-  </w:num>
-  <w:num w:numId="16">
-    <w:abstractNumId w:val="20"/>
-  </w:num>
-  <w:num w:numId="17">
-    <w:abstractNumId w:val="27"/>
-  </w:num>
-  <w:num w:numId="18">
-    <w:abstractNumId w:val="19"/>
-  </w:num>
-  <w:num w:numId="19">
-    <w:abstractNumId w:val="14"/>
-  </w:num>
-  <w:num w:numId="20">
-    <w:abstractNumId w:val="4"/>
-  </w:num>
-  <w:num w:numId="21">
+  <w:num w:numId="37">
     <w:abstractNumId w:val="12"/>
   </w:num>
-  <w:num w:numId="22">
-    <w:abstractNumId w:val="26"/>
-  </w:num>
-  <w:num w:numId="23">
-    <w:abstractNumId w:val="23"/>
-  </w:num>
-  <w:num w:numId="24">
-    <w:abstractNumId w:val="30"/>
-  </w:num>
-  <w:num w:numId="25">
-    <w:abstractNumId w:val="10"/>
-  </w:num>
-  <w:num w:numId="26">
-    <w:abstractNumId w:val="17"/>
-  </w:num>
-  <w:num w:numId="27">
-    <w:abstractNumId w:val="15"/>
-  </w:num>
-  <w:num w:numId="28">
-    <w:abstractNumId w:val="18"/>
-  </w:num>
-  <w:num w:numId="29">
-    <w:abstractNumId w:val="24"/>
-  </w:num>
-  <w:num w:numId="30">
-    <w:abstractNumId w:val="3"/>
-  </w:num>
-  <w:num w:numId="31">
-    <w:abstractNumId w:val="7"/>
-  </w:num>
-  <w:num w:numId="32">
-    <w:abstractNumId w:val="28"/>
-  </w:num>
-  <w:num w:numId="33">
-    <w:abstractNumId w:val="6"/>
-  </w:num>
-  <w:num w:numId="34">
-    <w:abstractNumId w:val="5"/>
+  <w:num w:numId="38">
+    <w:abstractNumId w:val="34"/>
   </w:num>
 </w:numbering>
 </file>

</xml_diff>